<commit_message>
ultimas alteracoes no ppt
</commit_message>
<xml_diff>
--- a/Documentação/Word/RELATÓRIO.docx
+++ b/Documentação/Word/RELATÓRIO.docx
@@ -22,7 +22,6 @@
           <w:szCs w:val="32"/>
         </w:rPr>
       </w:pPr>
-      <w:proofErr w:type="spellStart"/>
       <w:r>
         <w:rPr>
           <w:rFonts w:ascii="Arial" w:hAnsi="Arial" w:cs="Arial"/>
@@ -33,7 +32,6 @@
         </w:rPr>
         <w:t>Devband</w:t>
       </w:r>
-      <w:proofErr w:type="spellEnd"/>
     </w:p>
     <w:p>
       <w:pPr>
@@ -132,29 +130,7 @@
           <w:sz w:val="26"/>
           <w:szCs w:val="26"/>
         </w:rPr>
-        <w:t xml:space="preserve">Victor </w:t>
-      </w:r>
-      <w:proofErr w:type="spellStart"/>
-      <w:r>
-        <w:rPr>
-          <w:rFonts w:ascii="Arial" w:hAnsi="Arial" w:cs="Arial"/>
-          <w:b/>
-          <w:bCs/>
-          <w:sz w:val="26"/>
-          <w:szCs w:val="26"/>
-        </w:rPr>
-        <w:t>Veniti</w:t>
-      </w:r>
-      <w:proofErr w:type="spellEnd"/>
-      <w:r>
-        <w:rPr>
-          <w:rFonts w:ascii="Arial" w:hAnsi="Arial" w:cs="Arial"/>
-          <w:b/>
-          <w:bCs/>
-          <w:sz w:val="26"/>
-          <w:szCs w:val="26"/>
-        </w:rPr>
-        <w:t xml:space="preserve"> – RA: 01202114</w:t>
+        <w:t>Victor Veniti – RA: 01202114</w:t>
       </w:r>
     </w:p>
     <w:p>
@@ -206,25 +182,7 @@
           <w:sz w:val="24"/>
           <w:szCs w:val="24"/>
         </w:rPr>
-        <w:t xml:space="preserve">O projeto </w:t>
-      </w:r>
-      <w:proofErr w:type="spellStart"/>
-      <w:r>
-        <w:rPr>
-          <w:rFonts w:ascii="Arial" w:hAnsi="Arial" w:cs="Arial"/>
-          <w:sz w:val="24"/>
-          <w:szCs w:val="24"/>
-        </w:rPr>
-        <w:t>Devband</w:t>
-      </w:r>
-      <w:proofErr w:type="spellEnd"/>
-      <w:r>
-        <w:rPr>
-          <w:rFonts w:ascii="Arial" w:hAnsi="Arial" w:cs="Arial"/>
-          <w:sz w:val="24"/>
-          <w:szCs w:val="24"/>
-        </w:rPr>
-        <w:t xml:space="preserve"> monitora a temperatura e umidade de laboratórios </w:t>
+        <w:t xml:space="preserve">O projeto Devband monitora a temperatura e umidade de laboratórios </w:t>
       </w:r>
       <w:r>
         <w:rPr>
@@ -512,7 +470,31 @@
           <w:sz w:val="24"/>
           <w:szCs w:val="24"/>
         </w:rPr>
-        <w:t>que diz que a umidade deve variar entre 40-60</w:t>
+        <w:t xml:space="preserve">que diz que a umidade deve variar entre </w:t>
+      </w:r>
+      <w:r>
+        <w:rPr>
+          <w:rFonts w:ascii="Arial" w:hAnsi="Arial" w:cs="Arial"/>
+          <w:sz w:val="24"/>
+          <w:szCs w:val="24"/>
+        </w:rPr>
+        <w:t>35</w:t>
+      </w:r>
+      <w:r>
+        <w:rPr>
+          <w:rFonts w:ascii="Arial" w:hAnsi="Arial" w:cs="Arial"/>
+          <w:sz w:val="24"/>
+          <w:szCs w:val="24"/>
+        </w:rPr>
+        <w:t>-6</w:t>
+      </w:r>
+      <w:r>
+        <w:rPr>
+          <w:rFonts w:ascii="Arial" w:hAnsi="Arial" w:cs="Arial"/>
+          <w:sz w:val="24"/>
+          <w:szCs w:val="24"/>
+        </w:rPr>
+        <w:t>0</w:t>
       </w:r>
       <w:r>
         <w:rPr>
@@ -950,7 +932,6 @@
                 <w:lang w:eastAsia="pt-BR"/>
               </w:rPr>
             </w:pPr>
-            <w:proofErr w:type="spellStart"/>
             <w:r>
               <w:rPr>
                 <w:rFonts w:ascii="Calibri" w:eastAsia="Times New Roman" w:hAnsi="Calibri" w:cs="Calibri"/>
@@ -959,7 +940,6 @@
               </w:rPr>
               <w:t>mín</w:t>
             </w:r>
-            <w:proofErr w:type="spellEnd"/>
           </w:p>
         </w:tc>
         <w:tc>
@@ -992,18 +972,8 @@
                 <w:color w:val="000000"/>
                 <w:lang w:eastAsia="pt-BR"/>
               </w:rPr>
-              <w:t xml:space="preserve">1º </w:t>
-            </w:r>
-            <w:proofErr w:type="spellStart"/>
-            <w:r>
-              <w:rPr>
-                <w:rFonts w:ascii="Calibri" w:eastAsia="Times New Roman" w:hAnsi="Calibri" w:cs="Calibri"/>
-                <w:color w:val="000000"/>
-                <w:lang w:eastAsia="pt-BR"/>
-              </w:rPr>
-              <w:t>quartíl</w:t>
-            </w:r>
-            <w:proofErr w:type="spellEnd"/>
+              <w:t>1º quartíl</w:t>
+            </w:r>
           </w:p>
         </w:tc>
         <w:tc>
@@ -1104,18 +1074,8 @@
                 <w:color w:val="000000"/>
                 <w:lang w:eastAsia="pt-BR"/>
               </w:rPr>
-              <w:t xml:space="preserve">3º </w:t>
-            </w:r>
-            <w:proofErr w:type="spellStart"/>
-            <w:r>
-              <w:rPr>
-                <w:rFonts w:ascii="Calibri" w:eastAsia="Times New Roman" w:hAnsi="Calibri" w:cs="Calibri"/>
-                <w:color w:val="000000"/>
-                <w:lang w:eastAsia="pt-BR"/>
-              </w:rPr>
-              <w:t>quartíl</w:t>
-            </w:r>
-            <w:proofErr w:type="spellEnd"/>
+              <w:t>3º quartíl</w:t>
+            </w:r>
           </w:p>
         </w:tc>
         <w:tc>
@@ -1142,7 +1102,6 @@
                 <w:lang w:eastAsia="pt-BR"/>
               </w:rPr>
             </w:pPr>
-            <w:proofErr w:type="spellStart"/>
             <w:r>
               <w:rPr>
                 <w:rFonts w:ascii="Calibri" w:eastAsia="Times New Roman" w:hAnsi="Calibri" w:cs="Calibri"/>
@@ -1151,7 +1110,6 @@
               </w:rPr>
               <w:t>max</w:t>
             </w:r>
-            <w:proofErr w:type="spellEnd"/>
           </w:p>
         </w:tc>
       </w:tr>
@@ -1647,7 +1605,6 @@
                 <w:lang w:eastAsia="pt-BR"/>
               </w:rPr>
             </w:pPr>
-            <w:proofErr w:type="spellStart"/>
             <w:r>
               <w:rPr>
                 <w:rFonts w:ascii="Calibri" w:eastAsia="Times New Roman" w:hAnsi="Calibri" w:cs="Calibri"/>
@@ -1656,7 +1613,6 @@
               </w:rPr>
               <w:t>mín</w:t>
             </w:r>
-            <w:proofErr w:type="spellEnd"/>
           </w:p>
         </w:tc>
         <w:tc>
@@ -1689,18 +1645,8 @@
                 <w:color w:val="000000"/>
                 <w:lang w:eastAsia="pt-BR"/>
               </w:rPr>
-              <w:t xml:space="preserve">1º </w:t>
-            </w:r>
-            <w:proofErr w:type="spellStart"/>
-            <w:r>
-              <w:rPr>
-                <w:rFonts w:ascii="Calibri" w:eastAsia="Times New Roman" w:hAnsi="Calibri" w:cs="Calibri"/>
-                <w:color w:val="000000"/>
-                <w:lang w:eastAsia="pt-BR"/>
-              </w:rPr>
-              <w:t>quartíl</w:t>
-            </w:r>
-            <w:proofErr w:type="spellEnd"/>
+              <w:t>1º quartíl</w:t>
+            </w:r>
           </w:p>
         </w:tc>
         <w:tc>
@@ -1801,18 +1747,8 @@
                 <w:color w:val="000000"/>
                 <w:lang w:eastAsia="pt-BR"/>
               </w:rPr>
-              <w:t xml:space="preserve">3º </w:t>
-            </w:r>
-            <w:proofErr w:type="spellStart"/>
-            <w:r>
-              <w:rPr>
-                <w:rFonts w:ascii="Calibri" w:eastAsia="Times New Roman" w:hAnsi="Calibri" w:cs="Calibri"/>
-                <w:color w:val="000000"/>
-                <w:lang w:eastAsia="pt-BR"/>
-              </w:rPr>
-              <w:t>quartíl</w:t>
-            </w:r>
-            <w:proofErr w:type="spellEnd"/>
+              <w:t>3º quartíl</w:t>
+            </w:r>
           </w:p>
         </w:tc>
         <w:tc>
@@ -1839,7 +1775,6 @@
                 <w:lang w:eastAsia="pt-BR"/>
               </w:rPr>
             </w:pPr>
-            <w:proofErr w:type="spellStart"/>
             <w:r>
               <w:rPr>
                 <w:rFonts w:ascii="Calibri" w:eastAsia="Times New Roman" w:hAnsi="Calibri" w:cs="Calibri"/>
@@ -1848,7 +1783,6 @@
               </w:rPr>
               <w:t>max</w:t>
             </w:r>
-            <w:proofErr w:type="spellEnd"/>
           </w:p>
         </w:tc>
       </w:tr>

</xml_diff>